<commit_message>
Startet work on the task. Implementetd all classes I think i need and some code inside the classes
</commit_message>
<xml_diff>
--- a/Prog 2 Oblig 6 raport.docx
+++ b/Prog 2 Oblig 6 raport.docx
@@ -5,48 +5,43 @@
     <w:p>
       <w:pPr>
         <w:pStyle w:val="Tittel"/>
-        <w:rPr>
-          <w:lang w:val="en-US"/>
-        </w:rPr>
       </w:pPr>
       <w:r>
-        <w:rPr>
-          <w:lang w:val="en-US"/>
-        </w:rPr>
-        <w:t xml:space="preserve">Prog 2 </w:t>
+        <w:t>Prog 2 Oblig 6 raport</w:t>
       </w:r>
-      <w:proofErr w:type="spellStart"/>
-      <w:r>
-        <w:rPr>
-          <w:lang w:val="en-US"/>
-        </w:rPr>
-        <w:t>Oblig</w:t>
-      </w:r>
-      <w:proofErr w:type="spellEnd"/>
-      <w:r>
-        <w:rPr>
-          <w:lang w:val="en-US"/>
-        </w:rPr>
-        <w:t xml:space="preserve"> 6 </w:t>
-      </w:r>
-      <w:proofErr w:type="spellStart"/>
-      <w:r>
-        <w:rPr>
-          <w:lang w:val="en-US"/>
-        </w:rPr>
-        <w:t>raport</w:t>
-      </w:r>
-      <w:proofErr w:type="spellEnd"/>
     </w:p>
     <w:p>
       <w:pPr>
-        <w:rPr>
-          <w:lang w:val="en-US"/>
-        </w:rPr>
+        <w:pStyle w:val="Overskrift1"/>
       </w:pPr>
+      <w:r>
+        <w:t>ULM</w:t>
+      </w:r>
+    </w:p>
+    <w:p>
+      <w:r>
+        <w:t>Jeg har valgt å ta med CelestialBody, NaturalSatellite, Planet, Moon, Star og PlanetSystem. Dette er siden jeg har mesteparten av koden fra før.</w:t>
+      </w:r>
       <w:bookmarkStart w:id="0" w:name="_GoBack"/>
       <w:bookmarkEnd w:id="0"/>
     </w:p>
+    <w:p>
+      <w:pPr>
+        <w:pStyle w:val="Overskrift1"/>
+      </w:pPr>
+      <w:r>
+        <w:t>Kort overordnet forklaring</w:t>
+      </w:r>
+    </w:p>
+    <w:p>
+      <w:pPr>
+        <w:pStyle w:val="Overskrift1"/>
+      </w:pPr>
+      <w:r>
+        <w:t>Hjelp av</w:t>
+      </w:r>
+    </w:p>
+    <w:p/>
     <w:sectPr>
       <w:pgSz w:w="11906" w:h="16838"/>
       <w:pgMar w:top="1417" w:right="1417" w:bottom="1417" w:left="1417" w:header="708" w:footer="708" w:gutter="0"/>
@@ -457,6 +452,27 @@
     <w:name w:val="Normal"/>
     <w:qFormat/>
   </w:style>
+  <w:style w:type="paragraph" w:styleId="Overskrift1">
+    <w:name w:val="heading 1"/>
+    <w:basedOn w:val="Normal"/>
+    <w:next w:val="Normal"/>
+    <w:link w:val="Overskrift1Tegn"/>
+    <w:uiPriority w:val="9"/>
+    <w:qFormat/>
+    <w:rsid w:val="000B10BD"/>
+    <w:pPr>
+      <w:keepNext/>
+      <w:keepLines/>
+      <w:spacing w:before="240" w:after="0"/>
+      <w:outlineLvl w:val="0"/>
+    </w:pPr>
+    <w:rPr>
+      <w:rFonts w:asciiTheme="majorHAnsi" w:eastAsiaTheme="majorEastAsia" w:hAnsiTheme="majorHAnsi" w:cstheme="majorBidi"/>
+      <w:color w:val="2F5496" w:themeColor="accent1" w:themeShade="BF"/>
+      <w:sz w:val="32"/>
+      <w:szCs w:val="32"/>
+    </w:rPr>
+  </w:style>
   <w:style w:type="character" w:default="1" w:styleId="Standardskriftforavsnitt">
     <w:name w:val="Default Paragraph Font"/>
     <w:uiPriority w:val="1"/>
@@ -516,6 +532,19 @@
       <w:kern w:val="28"/>
       <w:sz w:val="56"/>
       <w:szCs w:val="56"/>
+    </w:rPr>
+  </w:style>
+  <w:style w:type="character" w:customStyle="1" w:styleId="Overskrift1Tegn">
+    <w:name w:val="Overskrift 1 Tegn"/>
+    <w:basedOn w:val="Standardskriftforavsnitt"/>
+    <w:link w:val="Overskrift1"/>
+    <w:uiPriority w:val="9"/>
+    <w:rsid w:val="000B10BD"/>
+    <w:rPr>
+      <w:rFonts w:asciiTheme="majorHAnsi" w:eastAsiaTheme="majorEastAsia" w:hAnsiTheme="majorHAnsi" w:cstheme="majorBidi"/>
+      <w:color w:val="2F5496" w:themeColor="accent1" w:themeShade="BF"/>
+      <w:sz w:val="32"/>
+      <w:szCs w:val="32"/>
     </w:rPr>
   </w:style>
 </w:styles>

</xml_diff>